<commit_message>
Added additional score test for 3 winning row
</commit_message>
<xml_diff>
--- a/Documents/Testing/testing-MoveCalculator-documentation.docx
+++ b/Documents/Testing/testing-MoveCalculator-documentation.docx
@@ -312,6 +312,41 @@
         <w:t xml:space="preserve"> </w:t>
       </w:r>
       <w:r>
+        <w:rPr/>
+        <w:drawing>
+          <wp:inline distB="114300" distT="114300" distL="114300" distR="114300">
+            <wp:extent cx="6645600" cy="4356100"/>
+            <wp:effectExtent b="0" l="0" r="0" t="0"/>
+            <wp:docPr id="1" name="image1.png"/>
+            <a:graphic>
+              <a:graphicData uri="http://schemas.openxmlformats.org/drawingml/2006/picture">
+                <pic:pic>
+                  <pic:nvPicPr>
+                    <pic:cNvPr id="0" name="image1.png"/>
+                    <pic:cNvPicPr preferRelativeResize="0"/>
+                  </pic:nvPicPr>
+                  <pic:blipFill>
+                    <a:blip r:embed="rId6"/>
+                    <a:srcRect b="0" l="0" r="0" t="0"/>
+                    <a:stretch>
+                      <a:fillRect/>
+                    </a:stretch>
+                  </pic:blipFill>
+                  <pic:spPr>
+                    <a:xfrm>
+                      <a:off x="0" y="0"/>
+                      <a:ext cx="6645600" cy="4356100"/>
+                    </a:xfrm>
+                    <a:prstGeom prst="rect"/>
+                    <a:ln/>
+                  </pic:spPr>
+                </pic:pic>
+              </a:graphicData>
+            </a:graphic>
+          </wp:inline>
+        </w:drawing>
+      </w:r>
+      <w:r>
         <w:br w:type="page"/>
       </w:r>
       <w:r>
@@ -880,44 +915,41 @@
             <w:pPr>
               <w:rPr>
                 <w:b w:val="1"/>
-                <w:color w:val="000000"/>
-                <w:sz w:val="24"/>
-                <w:szCs w:val="24"/>
-              </w:rPr>
-            </w:pPr>
-            <w:r>
-              <w:rPr>
-                <w:b w:val="1"/>
-                <w:sz w:val="24"/>
-                <w:szCs w:val="24"/>
-                <w:rtl w:val="0"/>
-              </w:rPr>
-              <w:t xml:space="preserve">M1</w:t>
-            </w:r>
-            <w:r>
-              <w:rPr>
-                <w:rtl w:val="0"/>
-              </w:rPr>
-            </w:r>
-          </w:p>
-        </w:tc>
-        <w:tc>
-          <w:tcPr>
-            <w:shd w:fill="fbe5d5" w:val="clear"/>
-          </w:tcPr>
-          <w:p>
-            <w:pPr>
-              <w:rPr>
-                <w:rFonts w:ascii="Calibri" w:cs="Calibri" w:eastAsia="Calibri" w:hAnsi="Calibri"/>
-                <w:color w:val="000000"/>
-                <w:sz w:val="24"/>
-                <w:szCs w:val="24"/>
-              </w:rPr>
-            </w:pPr>
-            <w:r>
-              <w:rPr>
-                <w:rtl w:val="0"/>
-              </w:rPr>
+                <w:sz w:val="24"/>
+                <w:szCs w:val="24"/>
+              </w:rPr>
+            </w:pPr>
+            <w:r>
+              <w:rPr>
+                <w:b w:val="1"/>
+                <w:sz w:val="24"/>
+                <w:szCs w:val="24"/>
+                <w:rtl w:val="0"/>
+              </w:rPr>
+              <w:t xml:space="preserve">eS1</w:t>
+            </w:r>
+          </w:p>
+        </w:tc>
+        <w:tc>
+          <w:tcPr>
+            <w:shd w:fill="e2efd9" w:val="clear"/>
+          </w:tcPr>
+          <w:p>
+            <w:pPr>
+              <w:rPr>
+                <w:b w:val="1"/>
+                <w:sz w:val="24"/>
+                <w:szCs w:val="24"/>
+              </w:rPr>
+            </w:pPr>
+            <w:r>
+              <w:rPr>
+                <w:b w:val="1"/>
+                <w:sz w:val="24"/>
+                <w:szCs w:val="24"/>
+                <w:rtl w:val="0"/>
+              </w:rPr>
+              <w:t xml:space="preserve">Passed</w:t>
             </w:r>
           </w:p>
         </w:tc>
@@ -943,7 +975,7 @@
                 <w:szCs w:val="20"/>
                 <w:rtl w:val="0"/>
               </w:rPr>
-              <w:t xml:space="preserve">Board with winning row size: 3</w:t>
+              <w:t xml:space="preserve">Board with winning row size: 4</w:t>
             </w:r>
           </w:p>
         </w:tc>
@@ -981,27 +1013,28 @@
                 <w:szCs w:val="24"/>
                 <w:rtl w:val="0"/>
               </w:rPr>
-              <w:t xml:space="preserve">M1</w:t>
-            </w:r>
-          </w:p>
-        </w:tc>
-        <w:tc>
-          <w:tcPr>
-            <w:shd w:fill="fbe5d5" w:val="clear"/>
-          </w:tcPr>
-          <w:p>
-            <w:pPr>
-              <w:rPr>
-                <w:rFonts w:ascii="Calibri" w:cs="Calibri" w:eastAsia="Calibri" w:hAnsi="Calibri"/>
-                <w:color w:val="000000"/>
-                <w:sz w:val="24"/>
-                <w:szCs w:val="24"/>
-              </w:rPr>
-            </w:pPr>
-            <w:r>
-              <w:rPr>
-                <w:rtl w:val="0"/>
-              </w:rPr>
+              <w:t xml:space="preserve">eS1</w:t>
+            </w:r>
+          </w:p>
+        </w:tc>
+        <w:tc>
+          <w:tcPr>
+            <w:shd w:fill="e2efd9" w:val="clear"/>
+          </w:tcPr>
+          <w:p>
+            <w:pPr>
+              <w:rPr>
+                <w:sz w:val="24"/>
+                <w:szCs w:val="24"/>
+              </w:rPr>
+            </w:pPr>
+            <w:r>
+              <w:rPr>
+                <w:sz w:val="24"/>
+                <w:szCs w:val="24"/>
+                <w:rtl w:val="0"/>
+              </w:rPr>
+              <w:t xml:space="preserve">Passed</w:t>
             </w:r>
           </w:p>
         </w:tc>
@@ -1027,7 +1060,7 @@
                 <w:szCs w:val="20"/>
                 <w:rtl w:val="0"/>
               </w:rPr>
-              <w:t xml:space="preserve">Board with winning row size: 4</w:t>
+              <w:t xml:space="preserve">Board with winning row size: 5</w:t>
             </w:r>
           </w:p>
         </w:tc>
@@ -1065,7 +1098,7 @@
                 <w:szCs w:val="24"/>
                 <w:rtl w:val="0"/>
               </w:rPr>
-              <w:t xml:space="preserve">M1</w:t>
+              <w:t xml:space="preserve">eS1</w:t>
             </w:r>
           </w:p>
         </w:tc>
@@ -1112,7 +1145,7 @@
                 <w:szCs w:val="20"/>
                 <w:rtl w:val="0"/>
               </w:rPr>
-              <w:t xml:space="preserve">Board with winning row size: 5</w:t>
+              <w:t xml:space="preserve">Board with winning row size: 6</w:t>
             </w:r>
           </w:p>
         </w:tc>
@@ -1150,7 +1183,7 @@
                 <w:szCs w:val="24"/>
                 <w:rtl w:val="0"/>
               </w:rPr>
-              <w:t xml:space="preserve">M1</w:t>
+              <w:t xml:space="preserve">eS1</w:t>
             </w:r>
           </w:p>
         </w:tc>
@@ -1186,56 +1219,90 @@
           </w:tcPr>
           <w:p>
             <w:pPr>
-              <w:rPr>
-                <w:sz w:val="20"/>
-                <w:szCs w:val="20"/>
-              </w:rPr>
-            </w:pPr>
-            <w:r>
-              <w:rPr>
-                <w:sz w:val="20"/>
-                <w:szCs w:val="20"/>
-                <w:rtl w:val="0"/>
-              </w:rPr>
-              <w:t xml:space="preserve">Board with winning row size: 6</w:t>
-            </w:r>
-          </w:p>
-        </w:tc>
-        <w:tc>
-          <w:tcPr/>
-          <w:p>
-            <w:pPr>
-              <w:rPr>
-                <w:sz w:val="24"/>
-                <w:szCs w:val="24"/>
-              </w:rPr>
-            </w:pPr>
-            <w:r>
-              <w:rPr>
-                <w:sz w:val="24"/>
-                <w:szCs w:val="24"/>
-                <w:rtl w:val="0"/>
-              </w:rPr>
-              <w:t xml:space="preserve">2</w:t>
-            </w:r>
-          </w:p>
-        </w:tc>
-        <w:tc>
-          <w:tcPr/>
-          <w:p>
-            <w:pPr>
-              <w:rPr>
-                <w:sz w:val="24"/>
-                <w:szCs w:val="24"/>
-              </w:rPr>
-            </w:pPr>
-            <w:r>
-              <w:rPr>
-                <w:sz w:val="24"/>
-                <w:szCs w:val="24"/>
-                <w:rtl w:val="0"/>
-              </w:rPr>
-              <w:t xml:space="preserve">M1</w:t>
+              <w:keepNext w:val="0"/>
+              <w:keepLines w:val="0"/>
+              <w:widowControl w:val="1"/>
+              <w:pBdr>
+                <w:top w:space="0" w:sz="0" w:val="nil"/>
+                <w:left w:space="0" w:sz="0" w:val="nil"/>
+                <w:bottom w:space="0" w:sz="0" w:val="nil"/>
+                <w:right w:space="0" w:sz="0" w:val="nil"/>
+                <w:between w:space="0" w:sz="0" w:val="nil"/>
+              </w:pBdr>
+              <w:shd w:fill="auto" w:val="clear"/>
+              <w:spacing w:after="0" w:before="0" w:line="240" w:lineRule="auto"/>
+              <w:ind w:left="0" w:right="0" w:firstLine="0"/>
+              <w:jc w:val="left"/>
+              <w:rPr>
+                <w:b w:val="1"/>
+                <w:sz w:val="24"/>
+                <w:szCs w:val="24"/>
+              </w:rPr>
+            </w:pPr>
+            <w:r>
+              <w:rPr>
+                <w:b w:val="1"/>
+                <w:sz w:val="24"/>
+                <w:szCs w:val="24"/>
+                <w:rtl w:val="0"/>
+              </w:rPr>
+              <w:t xml:space="preserve">evaluateState_lowScore_winningRowSizeThree</w:t>
+            </w:r>
+          </w:p>
+        </w:tc>
+        <w:tc>
+          <w:tcPr/>
+          <w:p>
+            <w:pPr>
+              <w:keepNext w:val="0"/>
+              <w:keepLines w:val="0"/>
+              <w:widowControl w:val="1"/>
+              <w:pBdr>
+                <w:top w:space="0" w:sz="0" w:val="nil"/>
+                <w:left w:space="0" w:sz="0" w:val="nil"/>
+                <w:bottom w:space="0" w:sz="0" w:val="nil"/>
+                <w:right w:space="0" w:sz="0" w:val="nil"/>
+                <w:between w:space="0" w:sz="0" w:val="nil"/>
+              </w:pBdr>
+              <w:shd w:fill="auto" w:val="clear"/>
+              <w:spacing w:after="0" w:before="0" w:line="240" w:lineRule="auto"/>
+              <w:ind w:left="0" w:right="0" w:firstLine="0"/>
+              <w:jc w:val="left"/>
+              <w:rPr>
+                <w:b w:val="1"/>
+                <w:sz w:val="24"/>
+                <w:szCs w:val="24"/>
+              </w:rPr>
+            </w:pPr>
+            <w:r>
+              <w:rPr>
+                <w:b w:val="1"/>
+                <w:sz w:val="24"/>
+                <w:szCs w:val="24"/>
+                <w:rtl w:val="0"/>
+              </w:rPr>
+              <w:t xml:space="preserve">0</w:t>
+            </w:r>
+          </w:p>
+        </w:tc>
+        <w:tc>
+          <w:tcPr/>
+          <w:p>
+            <w:pPr>
+              <w:rPr>
+                <w:b w:val="1"/>
+                <w:sz w:val="24"/>
+                <w:szCs w:val="24"/>
+              </w:rPr>
+            </w:pPr>
+            <w:r>
+              <w:rPr>
+                <w:b w:val="1"/>
+                <w:sz w:val="24"/>
+                <w:szCs w:val="24"/>
+                <w:rtl w:val="0"/>
+              </w:rPr>
+              <w:t xml:space="preserve">eS1</w:t>
             </w:r>
           </w:p>
         </w:tc>
@@ -1245,18 +1312,30 @@
           </w:tcPr>
           <w:p>
             <w:pPr>
-              <w:rPr>
-                <w:sz w:val="24"/>
-                <w:szCs w:val="24"/>
-              </w:rPr>
-            </w:pPr>
-            <w:r>
-              <w:rPr>
-                <w:sz w:val="24"/>
-                <w:szCs w:val="24"/>
-                <w:rtl w:val="0"/>
-              </w:rPr>
-              <w:t xml:space="preserve">Passed</w:t>
+              <w:keepNext w:val="0"/>
+              <w:keepLines w:val="0"/>
+              <w:widowControl w:val="1"/>
+              <w:pBdr>
+                <w:top w:space="0" w:sz="0" w:val="nil"/>
+                <w:left w:space="0" w:sz="0" w:val="nil"/>
+                <w:bottom w:space="0" w:sz="0" w:val="nil"/>
+                <w:right w:space="0" w:sz="0" w:val="nil"/>
+                <w:between w:space="0" w:sz="0" w:val="nil"/>
+              </w:pBdr>
+              <w:shd w:fill="auto" w:val="clear"/>
+              <w:spacing w:after="0" w:before="0" w:line="240" w:lineRule="auto"/>
+              <w:ind w:left="0" w:right="0" w:firstLine="0"/>
+              <w:jc w:val="left"/>
+              <w:rPr>
+                <w:b w:val="1"/>
+                <w:sz w:val="24"/>
+                <w:szCs w:val="24"/>
+              </w:rPr>
+            </w:pPr>
+            <w:r>
+              <w:rPr>
+                <w:rtl w:val="0"/>
+              </w:rPr>
             </w:r>
           </w:p>
         </w:tc>
@@ -1326,27 +1405,113 @@
                 <w:szCs w:val="24"/>
                 <w:rtl w:val="0"/>
               </w:rPr>
-              <w:t xml:space="preserve">M2</w:t>
-            </w:r>
-          </w:p>
-        </w:tc>
-        <w:tc>
-          <w:tcPr>
-            <w:shd w:fill="fbe5d5" w:val="clear"/>
-          </w:tcPr>
-          <w:p>
-            <w:pPr>
-              <w:rPr>
-                <w:rFonts w:ascii="Calibri" w:cs="Calibri" w:eastAsia="Calibri" w:hAnsi="Calibri"/>
-                <w:color w:val="000000"/>
-                <w:sz w:val="24"/>
-                <w:szCs w:val="24"/>
-              </w:rPr>
-            </w:pPr>
-            <w:r>
-              <w:rPr>
-                <w:rtl w:val="0"/>
-              </w:rPr>
+              <w:t xml:space="preserve">eS2</w:t>
+            </w:r>
+          </w:p>
+        </w:tc>
+        <w:tc>
+          <w:tcPr>
+            <w:shd w:fill="e2efd9" w:val="clear"/>
+          </w:tcPr>
+          <w:p>
+            <w:pPr>
+              <w:rPr>
+                <w:sz w:val="24"/>
+                <w:szCs w:val="24"/>
+              </w:rPr>
+            </w:pPr>
+            <w:r>
+              <w:rPr>
+                <w:sz w:val="24"/>
+                <w:szCs w:val="24"/>
+                <w:rtl w:val="0"/>
+              </w:rPr>
+              <w:t xml:space="preserve">Passed</w:t>
+            </w:r>
+          </w:p>
+        </w:tc>
+      </w:tr>
+      <w:tr>
+        <w:trPr>
+          <w:trHeight w:val="247.96875" w:hRule="atLeast"/>
+        </w:trPr>
+        <w:tc>
+          <w:tcPr>
+            <w:shd w:fill="ffffff" w:val="clear"/>
+          </w:tcPr>
+          <w:p>
+            <w:pPr>
+              <w:rPr>
+                <w:sz w:val="20"/>
+                <w:szCs w:val="20"/>
+              </w:rPr>
+            </w:pPr>
+            <w:r>
+              <w:rPr>
+                <w:sz w:val="20"/>
+                <w:szCs w:val="20"/>
+                <w:rtl w:val="0"/>
+              </w:rPr>
+              <w:t xml:space="preserve">Board with winning row size: 4</w:t>
+            </w:r>
+          </w:p>
+        </w:tc>
+        <w:tc>
+          <w:tcPr/>
+          <w:p>
+            <w:pPr>
+              <w:rPr>
+                <w:sz w:val="24"/>
+                <w:szCs w:val="24"/>
+              </w:rPr>
+            </w:pPr>
+            <w:r>
+              <w:rPr>
+                <w:sz w:val="24"/>
+                <w:szCs w:val="24"/>
+                <w:rtl w:val="0"/>
+              </w:rPr>
+              <w:t xml:space="preserve">8</w:t>
+            </w:r>
+          </w:p>
+        </w:tc>
+        <w:tc>
+          <w:tcPr/>
+          <w:p>
+            <w:pPr>
+              <w:rPr>
+                <w:sz w:val="24"/>
+                <w:szCs w:val="24"/>
+              </w:rPr>
+            </w:pPr>
+            <w:r>
+              <w:rPr>
+                <w:sz w:val="24"/>
+                <w:szCs w:val="24"/>
+                <w:rtl w:val="0"/>
+              </w:rPr>
+              <w:t xml:space="preserve">eS2</w:t>
+            </w:r>
+          </w:p>
+        </w:tc>
+        <w:tc>
+          <w:tcPr>
+            <w:shd w:fill="e2efd9" w:val="clear"/>
+          </w:tcPr>
+          <w:p>
+            <w:pPr>
+              <w:rPr>
+                <w:sz w:val="24"/>
+                <w:szCs w:val="24"/>
+              </w:rPr>
+            </w:pPr>
+            <w:r>
+              <w:rPr>
+                <w:sz w:val="24"/>
+                <w:szCs w:val="24"/>
+                <w:rtl w:val="0"/>
+              </w:rPr>
+              <w:t xml:space="preserve">Passed</w:t>
             </w:r>
           </w:p>
         </w:tc>
@@ -1372,7 +1537,7 @@
                 <w:szCs w:val="20"/>
                 <w:rtl w:val="0"/>
               </w:rPr>
-              <w:t xml:space="preserve">Board with winning row size: 3</w:t>
+              <w:t xml:space="preserve">Board with winning row size: 5</w:t>
             </w:r>
           </w:p>
         </w:tc>
@@ -1410,91 +1575,7 @@
                 <w:szCs w:val="24"/>
                 <w:rtl w:val="0"/>
               </w:rPr>
-              <w:t xml:space="preserve">M2</w:t>
-            </w:r>
-          </w:p>
-        </w:tc>
-        <w:tc>
-          <w:tcPr>
-            <w:shd w:fill="fbe5d5" w:val="clear"/>
-          </w:tcPr>
-          <w:p>
-            <w:pPr>
-              <w:rPr>
-                <w:rFonts w:ascii="Calibri" w:cs="Calibri" w:eastAsia="Calibri" w:hAnsi="Calibri"/>
-                <w:color w:val="000000"/>
-                <w:sz w:val="24"/>
-                <w:szCs w:val="24"/>
-              </w:rPr>
-            </w:pPr>
-            <w:r>
-              <w:rPr>
-                <w:rtl w:val="0"/>
-              </w:rPr>
-            </w:r>
-          </w:p>
-        </w:tc>
-      </w:tr>
-      <w:tr>
-        <w:trPr>
-          <w:trHeight w:val="247.96875" w:hRule="atLeast"/>
-        </w:trPr>
-        <w:tc>
-          <w:tcPr>
-            <w:shd w:fill="ffffff" w:val="clear"/>
-          </w:tcPr>
-          <w:p>
-            <w:pPr>
-              <w:rPr>
-                <w:sz w:val="20"/>
-                <w:szCs w:val="20"/>
-              </w:rPr>
-            </w:pPr>
-            <w:r>
-              <w:rPr>
-                <w:sz w:val="20"/>
-                <w:szCs w:val="20"/>
-                <w:rtl w:val="0"/>
-              </w:rPr>
-              <w:t xml:space="preserve">Board with winning row size: 4</w:t>
-            </w:r>
-          </w:p>
-        </w:tc>
-        <w:tc>
-          <w:tcPr/>
-          <w:p>
-            <w:pPr>
-              <w:rPr>
-                <w:sz w:val="24"/>
-                <w:szCs w:val="24"/>
-              </w:rPr>
-            </w:pPr>
-            <w:r>
-              <w:rPr>
-                <w:sz w:val="24"/>
-                <w:szCs w:val="24"/>
-                <w:rtl w:val="0"/>
-              </w:rPr>
-              <w:t xml:space="preserve">8</w:t>
-            </w:r>
-          </w:p>
-        </w:tc>
-        <w:tc>
-          <w:tcPr/>
-          <w:p>
-            <w:pPr>
-              <w:rPr>
-                <w:sz w:val="24"/>
-                <w:szCs w:val="24"/>
-              </w:rPr>
-            </w:pPr>
-            <w:r>
-              <w:rPr>
-                <w:sz w:val="24"/>
-                <w:szCs w:val="24"/>
-                <w:rtl w:val="0"/>
-              </w:rPr>
-              <w:t xml:space="preserve">M2</w:t>
+              <w:t xml:space="preserve">eS2</w:t>
             </w:r>
           </w:p>
         </w:tc>
@@ -1541,7 +1622,7 @@
                 <w:szCs w:val="20"/>
                 <w:rtl w:val="0"/>
               </w:rPr>
-              <w:t xml:space="preserve">Board with winning row size: 5</w:t>
+              <w:t xml:space="preserve">Board with winning row size: 6</w:t>
             </w:r>
           </w:p>
         </w:tc>
@@ -1579,7 +1660,7 @@
                 <w:szCs w:val="24"/>
                 <w:rtl w:val="0"/>
               </w:rPr>
-              <w:t xml:space="preserve">M2</w:t>
+              <w:t xml:space="preserve">eS2</w:t>
             </w:r>
           </w:p>
         </w:tc>
@@ -1616,55 +1697,61 @@
           <w:p>
             <w:pPr>
               <w:rPr>
-                <w:sz w:val="20"/>
-                <w:szCs w:val="20"/>
-              </w:rPr>
-            </w:pPr>
-            <w:r>
-              <w:rPr>
-                <w:sz w:val="20"/>
-                <w:szCs w:val="20"/>
-                <w:rtl w:val="0"/>
-              </w:rPr>
-              <w:t xml:space="preserve">Board with winning row size: 6</w:t>
-            </w:r>
-          </w:p>
-        </w:tc>
-        <w:tc>
-          <w:tcPr/>
-          <w:p>
-            <w:pPr>
-              <w:rPr>
-                <w:sz w:val="24"/>
-                <w:szCs w:val="24"/>
-              </w:rPr>
-            </w:pPr>
-            <w:r>
-              <w:rPr>
-                <w:sz w:val="24"/>
-                <w:szCs w:val="24"/>
-                <w:rtl w:val="0"/>
-              </w:rPr>
-              <w:t xml:space="preserve">8</w:t>
-            </w:r>
-          </w:p>
-        </w:tc>
-        <w:tc>
-          <w:tcPr/>
-          <w:p>
-            <w:pPr>
-              <w:rPr>
-                <w:sz w:val="24"/>
-                <w:szCs w:val="24"/>
-              </w:rPr>
-            </w:pPr>
-            <w:r>
-              <w:rPr>
-                <w:sz w:val="24"/>
-                <w:szCs w:val="24"/>
-                <w:rtl w:val="0"/>
-              </w:rPr>
-              <w:t xml:space="preserve">M2</w:t>
+                <w:b w:val="1"/>
+                <w:sz w:val="24"/>
+                <w:szCs w:val="24"/>
+              </w:rPr>
+            </w:pPr>
+            <w:r>
+              <w:rPr>
+                <w:b w:val="1"/>
+                <w:sz w:val="24"/>
+                <w:szCs w:val="24"/>
+                <w:rtl w:val="0"/>
+              </w:rPr>
+              <w:t xml:space="preserve">evaluateState_mediumScore_winningRowSizeThree</w:t>
+            </w:r>
+          </w:p>
+        </w:tc>
+        <w:tc>
+          <w:tcPr/>
+          <w:p>
+            <w:pPr>
+              <w:rPr>
+                <w:b w:val="1"/>
+                <w:sz w:val="24"/>
+                <w:szCs w:val="24"/>
+              </w:rPr>
+            </w:pPr>
+            <w:r>
+              <w:rPr>
+                <w:b w:val="1"/>
+                <w:sz w:val="24"/>
+                <w:szCs w:val="24"/>
+                <w:rtl w:val="0"/>
+              </w:rPr>
+              <w:t xml:space="preserve">6</w:t>
+            </w:r>
+          </w:p>
+        </w:tc>
+        <w:tc>
+          <w:tcPr/>
+          <w:p>
+            <w:pPr>
+              <w:rPr>
+                <w:b w:val="1"/>
+                <w:sz w:val="24"/>
+                <w:szCs w:val="24"/>
+              </w:rPr>
+            </w:pPr>
+            <w:r>
+              <w:rPr>
+                <w:b w:val="1"/>
+                <w:sz w:val="24"/>
+                <w:szCs w:val="24"/>
+                <w:rtl w:val="0"/>
+              </w:rPr>
+              <w:t xml:space="preserve">eS2</w:t>
             </w:r>
           </w:p>
         </w:tc>
@@ -1675,12 +1762,14 @@
           <w:p>
             <w:pPr>
               <w:rPr>
-                <w:sz w:val="24"/>
-                <w:szCs w:val="24"/>
-              </w:rPr>
-            </w:pPr>
-            <w:r>
-              <w:rPr>
+                <w:b w:val="1"/>
+                <w:sz w:val="24"/>
+                <w:szCs w:val="24"/>
+              </w:rPr>
+            </w:pPr>
+            <w:r>
+              <w:rPr>
+                <w:b w:val="1"/>
                 <w:sz w:val="24"/>
                 <w:szCs w:val="24"/>
                 <w:rtl w:val="0"/>
@@ -1768,32 +1857,35 @@
                 <w:szCs w:val="24"/>
                 <w:rtl w:val="0"/>
               </w:rPr>
-              <w:t xml:space="preserve">M3</w:t>
-            </w:r>
-            <w:r>
-              <w:rPr>
-                <w:rtl w:val="0"/>
-              </w:rPr>
-            </w:r>
-          </w:p>
-        </w:tc>
-        <w:tc>
-          <w:tcPr>
-            <w:shd w:fill="fbe5d5" w:val="clear"/>
-          </w:tcPr>
-          <w:p>
-            <w:pPr>
-              <w:rPr>
-                <w:rFonts w:ascii="Calibri" w:cs="Calibri" w:eastAsia="Calibri" w:hAnsi="Calibri"/>
-                <w:color w:val="000000"/>
-                <w:sz w:val="24"/>
-                <w:szCs w:val="24"/>
-              </w:rPr>
-            </w:pPr>
-            <w:r>
-              <w:rPr>
-                <w:rtl w:val="0"/>
-              </w:rPr>
+              <w:t xml:space="preserve">eS3</w:t>
+            </w:r>
+            <w:r>
+              <w:rPr>
+                <w:rtl w:val="0"/>
+              </w:rPr>
+            </w:r>
+          </w:p>
+        </w:tc>
+        <w:tc>
+          <w:tcPr>
+            <w:shd w:fill="e2efd9" w:val="clear"/>
+          </w:tcPr>
+          <w:p>
+            <w:pPr>
+              <w:rPr>
+                <w:b w:val="1"/>
+                <w:sz w:val="24"/>
+                <w:szCs w:val="24"/>
+              </w:rPr>
+            </w:pPr>
+            <w:r>
+              <w:rPr>
+                <w:b w:val="1"/>
+                <w:sz w:val="24"/>
+                <w:szCs w:val="24"/>
+                <w:rtl w:val="0"/>
+              </w:rPr>
+              <w:t xml:space="preserve">Passed</w:t>
             </w:r>
           </w:p>
         </w:tc>
@@ -1819,7 +1911,7 @@
                 <w:szCs w:val="20"/>
                 <w:rtl w:val="0"/>
               </w:rPr>
-              <w:t xml:space="preserve">Board with winning row size: 3</w:t>
+              <w:t xml:space="preserve">Board with winning row size: 4</w:t>
             </w:r>
           </w:p>
         </w:tc>
@@ -1857,13 +1949,13 @@
                 <w:szCs w:val="24"/>
                 <w:rtl w:val="0"/>
               </w:rPr>
-              <w:t xml:space="preserve">M3</w:t>
-            </w:r>
-          </w:p>
-        </w:tc>
-        <w:tc>
-          <w:tcPr>
-            <w:shd w:fill="fbe5d5" w:val="clear"/>
+              <w:t xml:space="preserve">eS3</w:t>
+            </w:r>
+          </w:p>
+        </w:tc>
+        <w:tc>
+          <w:tcPr>
+            <w:shd w:fill="e2efd9" w:val="clear"/>
           </w:tcPr>
           <w:p>
             <w:pPr>
@@ -1874,6 +1966,14 @@
                 <w:szCs w:val="24"/>
               </w:rPr>
             </w:pPr>
+            <w:r>
+              <w:rPr>
+                <w:sz w:val="24"/>
+                <w:szCs w:val="24"/>
+                <w:rtl w:val="0"/>
+              </w:rPr>
+              <w:t xml:space="preserve">Passed</w:t>
+            </w:r>
             <w:r>
               <w:rPr>
                 <w:rtl w:val="0"/>
@@ -1903,7 +2003,7 @@
                 <w:szCs w:val="20"/>
                 <w:rtl w:val="0"/>
               </w:rPr>
-              <w:t xml:space="preserve">Board with winning row size: 4</w:t>
+              <w:t xml:space="preserve">Board with winning row size: 5</w:t>
             </w:r>
           </w:p>
         </w:tc>
@@ -1941,7 +2041,7 @@
                 <w:szCs w:val="24"/>
                 <w:rtl w:val="0"/>
               </w:rPr>
-              <w:t xml:space="preserve">M3</w:t>
+              <w:t xml:space="preserve">eS3</w:t>
             </w:r>
           </w:p>
         </w:tc>
@@ -1995,7 +2095,7 @@
                 <w:szCs w:val="20"/>
                 <w:rtl w:val="0"/>
               </w:rPr>
-              <w:t xml:space="preserve">Board with winning row size: 5</w:t>
+              <w:t xml:space="preserve">Board with winning row size: 6</w:t>
             </w:r>
           </w:p>
         </w:tc>
@@ -2033,7 +2133,7 @@
                 <w:szCs w:val="24"/>
                 <w:rtl w:val="0"/>
               </w:rPr>
-              <w:t xml:space="preserve">M3</w:t>
+              <w:t xml:space="preserve">eS3</w:t>
             </w:r>
           </w:p>
         </w:tc>
@@ -2077,55 +2177,61 @@
           <w:p>
             <w:pPr>
               <w:rPr>
-                <w:sz w:val="20"/>
-                <w:szCs w:val="20"/>
-              </w:rPr>
-            </w:pPr>
-            <w:r>
-              <w:rPr>
-                <w:sz w:val="20"/>
-                <w:szCs w:val="20"/>
-                <w:rtl w:val="0"/>
-              </w:rPr>
-              <w:t xml:space="preserve">Board with winning row size: 6</w:t>
-            </w:r>
-          </w:p>
-        </w:tc>
-        <w:tc>
-          <w:tcPr/>
-          <w:p>
-            <w:pPr>
-              <w:rPr>
-                <w:sz w:val="24"/>
-                <w:szCs w:val="24"/>
-              </w:rPr>
-            </w:pPr>
-            <w:r>
-              <w:rPr>
-                <w:sz w:val="24"/>
-                <w:szCs w:val="24"/>
-                <w:rtl w:val="0"/>
-              </w:rPr>
-              <w:t xml:space="preserve">508</w:t>
-            </w:r>
-          </w:p>
-        </w:tc>
-        <w:tc>
-          <w:tcPr/>
-          <w:p>
-            <w:pPr>
-              <w:rPr>
-                <w:sz w:val="24"/>
-                <w:szCs w:val="24"/>
-              </w:rPr>
-            </w:pPr>
-            <w:r>
-              <w:rPr>
-                <w:sz w:val="24"/>
-                <w:szCs w:val="24"/>
-                <w:rtl w:val="0"/>
-              </w:rPr>
-              <w:t xml:space="preserve">M3</w:t>
+                <w:b w:val="1"/>
+                <w:sz w:val="24"/>
+                <w:szCs w:val="24"/>
+              </w:rPr>
+            </w:pPr>
+            <w:r>
+              <w:rPr>
+                <w:b w:val="1"/>
+                <w:sz w:val="24"/>
+                <w:szCs w:val="24"/>
+                <w:rtl w:val="0"/>
+              </w:rPr>
+              <w:t xml:space="preserve">evaluateState_highScore_winningRowSizeThree</w:t>
+            </w:r>
+          </w:p>
+        </w:tc>
+        <w:tc>
+          <w:tcPr/>
+          <w:p>
+            <w:pPr>
+              <w:rPr>
+                <w:b w:val="1"/>
+                <w:sz w:val="24"/>
+                <w:szCs w:val="24"/>
+              </w:rPr>
+            </w:pPr>
+            <w:r>
+              <w:rPr>
+                <w:b w:val="1"/>
+                <w:sz w:val="24"/>
+                <w:szCs w:val="24"/>
+                <w:rtl w:val="0"/>
+              </w:rPr>
+              <w:t xml:space="preserve">506</w:t>
+            </w:r>
+          </w:p>
+        </w:tc>
+        <w:tc>
+          <w:tcPr/>
+          <w:p>
+            <w:pPr>
+              <w:rPr>
+                <w:b w:val="1"/>
+                <w:sz w:val="24"/>
+                <w:szCs w:val="24"/>
+              </w:rPr>
+            </w:pPr>
+            <w:r>
+              <w:rPr>
+                <w:b w:val="1"/>
+                <w:sz w:val="24"/>
+                <w:szCs w:val="24"/>
+                <w:rtl w:val="0"/>
+              </w:rPr>
+              <w:t xml:space="preserve">eS3</w:t>
             </w:r>
           </w:p>
         </w:tc>
@@ -2136,24 +2242,19 @@
           <w:p>
             <w:pPr>
               <w:rPr>
-                <w:rFonts w:ascii="Calibri" w:cs="Calibri" w:eastAsia="Calibri" w:hAnsi="Calibri"/>
-                <w:color w:val="000000"/>
-                <w:sz w:val="24"/>
-                <w:szCs w:val="24"/>
-              </w:rPr>
-            </w:pPr>
-            <w:r>
-              <w:rPr>
+                <w:b w:val="1"/>
+                <w:sz w:val="24"/>
+                <w:szCs w:val="24"/>
+              </w:rPr>
+            </w:pPr>
+            <w:r>
+              <w:rPr>
+                <w:b w:val="1"/>
                 <w:sz w:val="24"/>
                 <w:szCs w:val="24"/>
                 <w:rtl w:val="0"/>
               </w:rPr>
               <w:t xml:space="preserve">Passed</w:t>
-            </w:r>
-            <w:r>
-              <w:rPr>
-                <w:rtl w:val="0"/>
-              </w:rPr>
             </w:r>
           </w:p>
         </w:tc>
@@ -2236,7 +2337,7 @@
                 <w:szCs w:val="24"/>
                 <w:rtl w:val="0"/>
               </w:rPr>
-              <w:t xml:space="preserve">M4</w:t>
+              <w:t xml:space="preserve">eS4</w:t>
             </w:r>
             <w:r>
               <w:rPr>
@@ -2326,7 +2427,7 @@
                 <w:szCs w:val="24"/>
                 <w:rtl w:val="0"/>
               </w:rPr>
-              <w:t xml:space="preserve">M4</w:t>
+              <w:t xml:space="preserve">eS4</w:t>
             </w:r>
           </w:p>
         </w:tc>
@@ -2411,7 +2512,7 @@
                 <w:szCs w:val="24"/>
                 <w:rtl w:val="0"/>
               </w:rPr>
-              <w:t xml:space="preserve">M4</w:t>
+              <w:t xml:space="preserve">eS4</w:t>
             </w:r>
           </w:p>
         </w:tc>
@@ -2515,30 +2616,35 @@
                 <w:szCs w:val="24"/>
                 <w:rtl w:val="0"/>
               </w:rPr>
-              <w:t xml:space="preserve">M4</w:t>
-            </w:r>
-            <w:r>
-              <w:rPr>
-                <w:rtl w:val="0"/>
-              </w:rPr>
-            </w:r>
-          </w:p>
-        </w:tc>
-        <w:tc>
-          <w:tcPr>
-            <w:shd w:fill="fbe5d5" w:val="clear"/>
-          </w:tcPr>
-          <w:p>
-            <w:pPr>
-              <w:rPr>
-                <w:sz w:val="24"/>
-                <w:szCs w:val="24"/>
-              </w:rPr>
-            </w:pPr>
-            <w:r>
-              <w:rPr>
-                <w:rtl w:val="0"/>
-              </w:rPr>
+              <w:t xml:space="preserve">eS4</w:t>
+            </w:r>
+            <w:r>
+              <w:rPr>
+                <w:rtl w:val="0"/>
+              </w:rPr>
+            </w:r>
+          </w:p>
+        </w:tc>
+        <w:tc>
+          <w:tcPr>
+            <w:shd w:fill="e2efd9" w:val="clear"/>
+          </w:tcPr>
+          <w:p>
+            <w:pPr>
+              <w:rPr>
+                <w:b w:val="1"/>
+                <w:sz w:val="24"/>
+                <w:szCs w:val="24"/>
+              </w:rPr>
+            </w:pPr>
+            <w:r>
+              <w:rPr>
+                <w:b w:val="1"/>
+                <w:sz w:val="24"/>
+                <w:szCs w:val="24"/>
+                <w:rtl w:val="0"/>
+              </w:rPr>
+              <w:t xml:space="preserve">Passed</w:t>
             </w:r>
           </w:p>
         </w:tc>
@@ -2602,25 +2708,28 @@
                 <w:szCs w:val="24"/>
                 <w:rtl w:val="0"/>
               </w:rPr>
-              <w:t xml:space="preserve">M4</w:t>
-            </w:r>
-          </w:p>
-        </w:tc>
-        <w:tc>
-          <w:tcPr>
-            <w:shd w:fill="fbe5d5" w:val="clear"/>
-          </w:tcPr>
-          <w:p>
-            <w:pPr>
-              <w:rPr>
-                <w:sz w:val="24"/>
-                <w:szCs w:val="24"/>
-              </w:rPr>
-            </w:pPr>
-            <w:r>
-              <w:rPr>
-                <w:rtl w:val="0"/>
-              </w:rPr>
+              <w:t xml:space="preserve">eS4</w:t>
+            </w:r>
+          </w:p>
+        </w:tc>
+        <w:tc>
+          <w:tcPr>
+            <w:shd w:fill="e2efd9" w:val="clear"/>
+          </w:tcPr>
+          <w:p>
+            <w:pPr>
+              <w:rPr>
+                <w:sz w:val="24"/>
+                <w:szCs w:val="24"/>
+              </w:rPr>
+            </w:pPr>
+            <w:r>
+              <w:rPr>
+                <w:sz w:val="24"/>
+                <w:szCs w:val="24"/>
+                <w:rtl w:val="0"/>
+              </w:rPr>
+              <w:t xml:space="preserve">Passed</w:t>
             </w:r>
           </w:p>
         </w:tc>
@@ -2684,27 +2793,28 @@
                 <w:szCs w:val="24"/>
                 <w:rtl w:val="0"/>
               </w:rPr>
-              <w:t xml:space="preserve">M4</w:t>
-            </w:r>
-          </w:p>
-        </w:tc>
-        <w:tc>
-          <w:tcPr>
-            <w:shd w:fill="fbe5d5" w:val="clear"/>
-          </w:tcPr>
-          <w:p>
-            <w:pPr>
-              <w:rPr>
-                <w:rFonts w:ascii="Calibri" w:cs="Calibri" w:eastAsia="Calibri" w:hAnsi="Calibri"/>
-                <w:color w:val="000000"/>
-                <w:sz w:val="24"/>
-                <w:szCs w:val="24"/>
-              </w:rPr>
-            </w:pPr>
-            <w:r>
-              <w:rPr>
-                <w:rtl w:val="0"/>
-              </w:rPr>
+              <w:t xml:space="preserve">eS4</w:t>
+            </w:r>
+          </w:p>
+        </w:tc>
+        <w:tc>
+          <w:tcPr>
+            <w:shd w:fill="e2efd9" w:val="clear"/>
+          </w:tcPr>
+          <w:p>
+            <w:pPr>
+              <w:rPr>
+                <w:sz w:val="24"/>
+                <w:szCs w:val="24"/>
+              </w:rPr>
+            </w:pPr>
+            <w:r>
+              <w:rPr>
+                <w:sz w:val="24"/>
+                <w:szCs w:val="24"/>
+                <w:rtl w:val="0"/>
+              </w:rPr>
+              <w:t xml:space="preserve">Passed</w:t>
             </w:r>
           </w:p>
         </w:tc>
@@ -2787,7 +2897,7 @@
                 <w:szCs w:val="24"/>
                 <w:rtl w:val="0"/>
               </w:rPr>
-              <w:t xml:space="preserve">M4</w:t>
+              <w:t xml:space="preserve">eS4</w:t>
             </w:r>
             <w:r>
               <w:rPr>
@@ -2885,7 +2995,7 @@
                 <w:szCs w:val="24"/>
                 <w:rtl w:val="0"/>
               </w:rPr>
-              <w:t xml:space="preserve">M4</w:t>
+              <w:t xml:space="preserve">eS4</w:t>
             </w:r>
           </w:p>
         </w:tc>
@@ -2977,7 +3087,7 @@
                 <w:szCs w:val="24"/>
                 <w:rtl w:val="0"/>
               </w:rPr>
-              <w:t xml:space="preserve">M4</w:t>
+              <w:t xml:space="preserve">eS4</w:t>
             </w:r>
           </w:p>
         </w:tc>
@@ -4546,19 +4656,22 @@
         </w:tc>
         <w:tc>
           <w:tcPr>
-            <w:shd w:fill="fbe5d5" w:val="clear"/>
-          </w:tcPr>
-          <w:p>
-            <w:pPr>
-              <w:rPr>
-                <w:sz w:val="24"/>
-                <w:szCs w:val="24"/>
-              </w:rPr>
-            </w:pPr>
-            <w:r>
-              <w:rPr>
-                <w:rtl w:val="0"/>
-              </w:rPr>
+            <w:shd w:fill="e2efd9" w:val="clear"/>
+          </w:tcPr>
+          <w:p>
+            <w:pPr>
+              <w:rPr>
+                <w:sz w:val="24"/>
+                <w:szCs w:val="24"/>
+              </w:rPr>
+            </w:pPr>
+            <w:r>
+              <w:rPr>
+                <w:sz w:val="24"/>
+                <w:szCs w:val="24"/>
+                <w:rtl w:val="0"/>
+              </w:rPr>
+              <w:t xml:space="preserve">Passed</w:t>
             </w:r>
           </w:p>
         </w:tc>
@@ -4641,19 +4754,22 @@
         </w:tc>
         <w:tc>
           <w:tcPr>
-            <w:shd w:fill="fbe5d5" w:val="clear"/>
-          </w:tcPr>
-          <w:p>
-            <w:pPr>
-              <w:rPr>
-                <w:sz w:val="24"/>
-                <w:szCs w:val="24"/>
-              </w:rPr>
-            </w:pPr>
-            <w:r>
-              <w:rPr>
-                <w:rtl w:val="0"/>
-              </w:rPr>
+            <w:shd w:fill="e2efd9" w:val="clear"/>
+          </w:tcPr>
+          <w:p>
+            <w:pPr>
+              <w:rPr>
+                <w:sz w:val="24"/>
+                <w:szCs w:val="24"/>
+              </w:rPr>
+            </w:pPr>
+            <w:r>
+              <w:rPr>
+                <w:sz w:val="24"/>
+                <w:szCs w:val="24"/>
+                <w:rtl w:val="0"/>
+              </w:rPr>
+              <w:t xml:space="preserve">Passed</w:t>
             </w:r>
           </w:p>
         </w:tc>

</xml_diff>